<commit_message>
Bold request ex 17
</commit_message>
<xml_diff>
--- a/Exercises 15 - 17.docx
+++ b/Exercises 15 - 17.docx
@@ -31,7 +31,21 @@
         <w:rPr>
           <w:rFonts w:cstheme="minorHAnsi"/>
         </w:rPr>
-        <w:t>∑ (greek letter for sigma) to denote a sum. For example:</w:t>
+        <w:t>∑ (</w:t>
+      </w:r>
+      <w:proofErr w:type="spellStart"/>
+      <w:r>
+        <w:rPr>
+          <w:rFonts w:cstheme="minorHAnsi"/>
+        </w:rPr>
+        <w:t>greek</w:t>
+      </w:r>
+      <w:proofErr w:type="spellEnd"/>
+      <w:r>
+        <w:rPr>
+          <w:rFonts w:cstheme="minorHAnsi"/>
+        </w:rPr>
+        <w:t xml:space="preserve"> letter for sigma) to denote a sum. For example:</w:t>
       </w:r>
     </w:p>
     <w:p>
@@ -96,7 +110,21 @@
         <w:rPr>
           <w:rFonts w:eastAsiaTheme="minorEastAsia"/>
         </w:rPr>
-        <w:t>Denotes the sum S of all integer numbers i between 1 and a given n</w:t>
+        <w:t xml:space="preserve">Denotes the sum S of all integer numbers </w:t>
+      </w:r>
+      <w:proofErr w:type="spellStart"/>
+      <w:r>
+        <w:rPr>
+          <w:rFonts w:eastAsiaTheme="minorEastAsia"/>
+        </w:rPr>
+        <w:t>i</w:t>
+      </w:r>
+      <w:proofErr w:type="spellEnd"/>
+      <w:r>
+        <w:rPr>
+          <w:rFonts w:eastAsiaTheme="minorEastAsia"/>
+        </w:rPr>
+        <w:t xml:space="preserve"> between 1 and a given n</w:t>
       </w:r>
       <w:r>
         <w:rPr>
@@ -212,11 +240,19 @@
         </w:rPr>
         <w:t xml:space="preserve">letter </w:t>
       </w:r>
+      <w:proofErr w:type="spellStart"/>
       <w:r>
         <w:rPr>
           <w:rFonts w:cstheme="minorHAnsi"/>
         </w:rPr>
-        <w:t xml:space="preserve">greek letter for </w:t>
+        <w:t>greek</w:t>
+      </w:r>
+      <w:proofErr w:type="spellEnd"/>
+      <w:r>
+        <w:rPr>
+          <w:rFonts w:cstheme="minorHAnsi"/>
+        </w:rPr>
+        <w:t xml:space="preserve"> letter for </w:t>
       </w:r>
       <w:r>
         <w:rPr>
@@ -324,7 +360,21 @@
         <w:rPr>
           <w:rFonts w:eastAsiaTheme="minorEastAsia"/>
         </w:rPr>
-        <w:t xml:space="preserve"> of all integer numbers i between 1 and a given n</w:t>
+        <w:t xml:space="preserve"> of all integer numbers </w:t>
+      </w:r>
+      <w:proofErr w:type="spellStart"/>
+      <w:r>
+        <w:rPr>
+          <w:rFonts w:eastAsiaTheme="minorEastAsia"/>
+        </w:rPr>
+        <w:t>i</w:t>
+      </w:r>
+      <w:proofErr w:type="spellEnd"/>
+      <w:r>
+        <w:rPr>
+          <w:rFonts w:eastAsiaTheme="minorEastAsia"/>
+        </w:rPr>
+        <w:t xml:space="preserve"> between 1 and a given n</w:t>
       </w:r>
       <w:r>
         <w:rPr>
@@ -1482,13 +1532,7 @@
                 <w:rPr>
                   <w:rFonts w:ascii="Cambria Math" w:eastAsia="Cambria Math" w:hAnsi="Cambria Math" w:cs="Cambria Math"/>
                 </w:rPr>
-                <m:t>k=</m:t>
-              </m:r>
-              <m:r>
-                <w:rPr>
-                  <w:rFonts w:ascii="Cambria Math" w:eastAsia="Cambria Math" w:hAnsi="Cambria Math" w:cs="Cambria Math"/>
-                </w:rPr>
-                <m:t>0</m:t>
+                <m:t>k=0</m:t>
               </m:r>
             </m:sub>
             <m:sup>
@@ -1550,8 +1594,6 @@
           </m:nary>
         </m:oMath>
       </m:oMathPara>
-      <w:bookmarkStart w:id="0" w:name="_GoBack"/>
-      <w:bookmarkEnd w:id="0"/>
     </w:p>
     <w:p>
       <w:pPr>
@@ -1676,13 +1718,7 @@
                 <w:rPr>
                   <w:rFonts w:ascii="Cambria Math" w:eastAsia="Cambria Math" w:hAnsi="Cambria Math" w:cs="Cambria Math"/>
                 </w:rPr>
-                <m:t>k=</m:t>
-              </m:r>
-              <m:r>
-                <w:rPr>
-                  <w:rFonts w:ascii="Cambria Math" w:eastAsia="Cambria Math" w:hAnsi="Cambria Math" w:cs="Cambria Math"/>
-                </w:rPr>
-                <m:t>0</m:t>
+                <m:t>k=0</m:t>
               </m:r>
             </m:sub>
             <m:sup>
@@ -1790,24 +1826,32 @@
         </w:rPr>
         <w:t xml:space="preserve">. </w:t>
       </w:r>
-      <w:r>
-        <w:rPr>
-          <w:rFonts w:eastAsiaTheme="minorEastAsia"/>
+      <w:bookmarkStart w:id="0" w:name="_GoBack"/>
+      <w:r>
+        <w:rPr>
+          <w:rFonts w:eastAsiaTheme="minorEastAsia"/>
+          <w:b/>
+          <w:bCs/>
         </w:rPr>
         <w:t xml:space="preserve">Run your program </w:t>
       </w:r>
       <w:r>
         <w:rPr>
           <w:rFonts w:eastAsiaTheme="minorEastAsia"/>
+          <w:b/>
+          <w:bCs/>
         </w:rPr>
         <w:t xml:space="preserve">several times and </w:t>
       </w:r>
       <w:r>
         <w:rPr>
           <w:rFonts w:eastAsiaTheme="minorEastAsia"/>
+          <w:b/>
+          <w:bCs/>
         </w:rPr>
         <w:t>observe the computed value.</w:t>
       </w:r>
+      <w:bookmarkEnd w:id="0"/>
     </w:p>
     <w:sectPr>
       <w:pgSz w:w="12240" w:h="15840"/>
@@ -2577,6 +2621,21 @@
 </file>
 
 <file path=customXml/item1.xml><?xml version="1.0" encoding="utf-8"?>
+<p:properties xmlns:p="http://schemas.microsoft.com/office/2006/metadata/properties" xmlns:xsi="http://www.w3.org/2001/XMLSchema-instance" xmlns:pc="http://schemas.microsoft.com/office/infopath/2007/PartnerControls">
+  <documentManagement/>
+</p:properties>
+</file>
+
+<file path=customXml/item2.xml><?xml version="1.0" encoding="utf-8"?>
+<?mso-contentType ?>
+<FormTemplates xmlns="http://schemas.microsoft.com/sharepoint/v3/contenttype/forms">
+  <Display>DocumentLibraryForm</Display>
+  <Edit>DocumentLibraryForm</Edit>
+  <New>DocumentLibraryForm</New>
+</FormTemplates>
+</file>
+
+<file path=customXml/item3.xml><?xml version="1.0" encoding="utf-8"?>
 <ct:contentTypeSchema xmlns:ct="http://schemas.microsoft.com/office/2006/metadata/contentType" xmlns:ma="http://schemas.microsoft.com/office/2006/metadata/properties/metaAttributes" ct:_="" ma:_="" ma:contentTypeName="Document" ma:contentTypeID="0x01010011B4E716D0B6E84C8B474E637401A33D" ma:contentTypeVersion="11" ma:contentTypeDescription="Create a new document." ma:contentTypeScope="" ma:versionID="b4d91a1a23fb4812f8010bc239f4e799">
   <xsd:schema xmlns:xsd="http://www.w3.org/2001/XMLSchema" xmlns:xs="http://www.w3.org/2001/XMLSchema" xmlns:p="http://schemas.microsoft.com/office/2006/metadata/properties" xmlns:ns3="9ed0c9ba-f2eb-4844-a714-4ddb2a1a2944" xmlns:ns4="d705daac-0273-45b0-af0e-e8f845d9265b" targetNamespace="http://schemas.microsoft.com/office/2006/metadata/properties" ma:root="true" ma:fieldsID="9596c51a51eeacfab5a6418dba46227e" ns3:_="" ns4:_="">
     <xsd:import namespace="9ed0c9ba-f2eb-4844-a714-4ddb2a1a2944"/>
@@ -2785,26 +2844,28 @@
 </ct:contentTypeSchema>
 </file>
 
-<file path=customXml/item2.xml><?xml version="1.0" encoding="utf-8"?>
-<?mso-contentType ?>
-<FormTemplates xmlns="http://schemas.microsoft.com/sharepoint/v3/contenttype/forms">
-  <Display>DocumentLibraryForm</Display>
-  <Edit>DocumentLibraryForm</Edit>
-  <New>DocumentLibraryForm</New>
-</FormTemplates>
-</file>
-
-<file path=customXml/item3.xml><?xml version="1.0" encoding="utf-8"?>
-<p:properties xmlns:p="http://schemas.microsoft.com/office/2006/metadata/properties" xmlns:xsi="http://www.w3.org/2001/XMLSchema-instance" xmlns:pc="http://schemas.microsoft.com/office/infopath/2007/PartnerControls">
-  <documentManagement/>
-</p:properties>
-</file>
-
 <file path=customXml/item4.xml><?xml version="1.0" encoding="utf-8"?>
 <b:Sources xmlns:b="http://schemas.openxmlformats.org/officeDocument/2006/bibliography" xmlns="http://schemas.openxmlformats.org/officeDocument/2006/bibliography" SelectedStyle="\APASixthEditionOfficeOnline.xsl" StyleName="APA" Version="6"/>
 </file>
 
 <file path=customXml/itemProps1.xml><?xml version="1.0" encoding="utf-8"?>
+<ds:datastoreItem xmlns:ds="http://schemas.openxmlformats.org/officeDocument/2006/customXml" ds:itemID="{A417B151-A284-4212-9336-AEBBF8C43322}">
+  <ds:schemaRefs>
+    <ds:schemaRef ds:uri="http://schemas.microsoft.com/office/2006/metadata/properties"/>
+    <ds:schemaRef ds:uri="http://schemas.microsoft.com/office/infopath/2007/PartnerControls"/>
+  </ds:schemaRefs>
+</ds:datastoreItem>
+</file>
+
+<file path=customXml/itemProps2.xml><?xml version="1.0" encoding="utf-8"?>
+<ds:datastoreItem xmlns:ds="http://schemas.openxmlformats.org/officeDocument/2006/customXml" ds:itemID="{973A2D45-1855-452C-A5FB-8F0BE87E6641}">
+  <ds:schemaRefs>
+    <ds:schemaRef ds:uri="http://schemas.microsoft.com/sharepoint/v3/contenttype/forms"/>
+  </ds:schemaRefs>
+</ds:datastoreItem>
+</file>
+
+<file path=customXml/itemProps3.xml><?xml version="1.0" encoding="utf-8"?>
 <ds:datastoreItem xmlns:ds="http://schemas.openxmlformats.org/officeDocument/2006/customXml" ds:itemID="{F4A10899-BC04-4B70-ABA7-D487046AEC9E}">
   <ds:schemaRefs>
     <ds:schemaRef ds:uri="http://schemas.microsoft.com/office/2006/metadata/contentType"/>
@@ -2823,25 +2884,8 @@
 </ds:datastoreItem>
 </file>
 
-<file path=customXml/itemProps2.xml><?xml version="1.0" encoding="utf-8"?>
-<ds:datastoreItem xmlns:ds="http://schemas.openxmlformats.org/officeDocument/2006/customXml" ds:itemID="{973A2D45-1855-452C-A5FB-8F0BE87E6641}">
-  <ds:schemaRefs>
-    <ds:schemaRef ds:uri="http://schemas.microsoft.com/sharepoint/v3/contenttype/forms"/>
-  </ds:schemaRefs>
-</ds:datastoreItem>
-</file>
-
-<file path=customXml/itemProps3.xml><?xml version="1.0" encoding="utf-8"?>
-<ds:datastoreItem xmlns:ds="http://schemas.openxmlformats.org/officeDocument/2006/customXml" ds:itemID="{A417B151-A284-4212-9336-AEBBF8C43322}">
-  <ds:schemaRefs>
-    <ds:schemaRef ds:uri="http://schemas.microsoft.com/office/2006/metadata/properties"/>
-    <ds:schemaRef ds:uri="http://schemas.microsoft.com/office/infopath/2007/PartnerControls"/>
-  </ds:schemaRefs>
-</ds:datastoreItem>
-</file>
-
 <file path=customXml/itemProps4.xml><?xml version="1.0" encoding="utf-8"?>
-<ds:datastoreItem xmlns:ds="http://schemas.openxmlformats.org/officeDocument/2006/customXml" ds:itemID="{31AF0554-1C72-4A51-8F61-13349B889FED}">
+<ds:datastoreItem xmlns:ds="http://schemas.openxmlformats.org/officeDocument/2006/customXml" ds:itemID="{022C6864-A8D8-436B-96DA-2CE3812F6555}">
   <ds:schemaRefs>
     <ds:schemaRef ds:uri="http://schemas.openxmlformats.org/officeDocument/2006/bibliography"/>
   </ds:schemaRefs>

</xml_diff>